<commit_message>
fix: update model imports to use lowercase filenames and correct otpExpiration type in documentation
</commit_message>
<xml_diff>
--- a/API Documentation for Speaker Session Booking Platform.docx
+++ b/API Documentation for Speaker Session Booking Platform.docx
@@ -2344,7 +2344,23 @@
           <w:sz w:val="24"/>
           <w:szCs w:val="24"/>
         </w:rPr>
-        <w:t> (date)</w:t>
+        <w:t> (date</w:t>
+      </w:r>
+      <w:r>
+        <w:rPr>
+          <w:rFonts w:ascii="Source Sans Pro" w:hAnsi="Source Sans Pro" w:cstheme="minorHAnsi"/>
+          <w:sz w:val="24"/>
+          <w:szCs w:val="24"/>
+        </w:rPr>
+        <w:t>time</w:t>
+      </w:r>
+      <w:r>
+        <w:rPr>
+          <w:rFonts w:ascii="Source Sans Pro" w:hAnsi="Source Sans Pro" w:cstheme="minorHAnsi"/>
+          <w:sz w:val="24"/>
+          <w:szCs w:val="24"/>
+        </w:rPr>
+        <w:t>)</w:t>
       </w:r>
     </w:p>
     <w:p>
@@ -3842,6 +3858,17 @@
           <w:szCs w:val="24"/>
         </w:rPr>
       </w:pPr>
+    </w:p>
+    <w:p>
+      <w:pPr>
+        <w:rPr>
+          <w:rFonts w:ascii="Source Sans Pro" w:hAnsi="Source Sans Pro" w:cstheme="minorHAnsi"/>
+          <w:b/>
+          <w:bCs/>
+          <w:sz w:val="24"/>
+          <w:szCs w:val="24"/>
+        </w:rPr>
+      </w:pPr>
       <w:r>
         <w:rPr>
           <w:rFonts w:ascii="Source Sans Pro" w:hAnsi="Source Sans Pro" w:cstheme="minorHAnsi"/>
@@ -4300,7 +4327,24 @@
           <w:sz w:val="24"/>
           <w:szCs w:val="24"/>
         </w:rPr>
-        <w:t xml:space="preserve">Use a service like </w:t>
+        <w:lastRenderedPageBreak/>
+        <w:t>Use</w:t>
+      </w:r>
+      <w:r>
+        <w:rPr>
+          <w:rFonts w:ascii="Source Sans Pro" w:hAnsi="Source Sans Pro" w:cstheme="minorHAnsi"/>
+          <w:sz w:val="24"/>
+          <w:szCs w:val="24"/>
+        </w:rPr>
+        <w:t>d</w:t>
+      </w:r>
+      <w:r>
+        <w:rPr>
+          <w:rFonts w:ascii="Source Sans Pro" w:hAnsi="Source Sans Pro" w:cstheme="minorHAnsi"/>
+          <w:sz w:val="24"/>
+          <w:szCs w:val="24"/>
+        </w:rPr>
+        <w:t xml:space="preserve"> a service </w:t>
       </w:r>
       <w:proofErr w:type="spellStart"/>
       <w:r>
@@ -4339,7 +4383,6 @@
           <w:sz w:val="24"/>
           <w:szCs w:val="24"/>
         </w:rPr>
-        <w:lastRenderedPageBreak/>
         <w:t>Configure SMTP settings in the .env file.</w:t>
       </w:r>
     </w:p>
@@ -9919,6 +9962,7 @@
   <w:style w:type="character" w:default="1" w:styleId="DefaultParagraphFont">
     <w:name w:val="Default Paragraph Font"/>
     <w:uiPriority w:val="1"/>
+    <w:semiHidden/>
     <w:unhideWhenUsed/>
   </w:style>
   <w:style w:type="table" w:default="1" w:styleId="TableNormal">

</xml_diff>

<commit_message>
docs: update API documentation to include OTP generation details and deployment information
</commit_message>
<xml_diff>
--- a/API Documentation for Speaker Session Booking Platform.docx
+++ b/API Documentation for Speaker Session Booking Platform.docx
@@ -226,6 +226,14 @@
         </w:rPr>
         <w:t xml:space="preserve"> Used validators to validate emails and passwords.</w:t>
       </w:r>
+      <w:r>
+        <w:rPr>
+          <w:rFonts w:ascii="Source Sans Pro" w:hAnsi="Source Sans Pro" w:cstheme="minorHAnsi"/>
+          <w:sz w:val="24"/>
+          <w:szCs w:val="24"/>
+        </w:rPr>
+        <w:t xml:space="preserve"> Also used Crypto npm module to generate OTPs.</w:t>
+      </w:r>
     </w:p>
     <w:p>
       <w:pPr>
@@ -3068,6 +3076,83 @@
     </w:p>
     <w:p>
       <w:pPr>
+        <w:pStyle w:val="ListParagraph"/>
+        <w:numPr>
+          <w:ilvl w:val="0"/>
+          <w:numId w:val="36"/>
+        </w:numPr>
+        <w:rPr>
+          <w:rFonts w:ascii="Source Sans Pro" w:hAnsi="Source Sans Pro" w:cstheme="minorHAnsi"/>
+          <w:b/>
+          <w:bCs/>
+          <w:sz w:val="24"/>
+          <w:szCs w:val="24"/>
+        </w:rPr>
+      </w:pPr>
+      <w:r>
+        <w:rPr>
+          <w:rFonts w:ascii="Source Sans Pro" w:hAnsi="Source Sans Pro" w:cstheme="minorHAnsi"/>
+          <w:b/>
+          <w:bCs/>
+          <w:sz w:val="24"/>
+          <w:szCs w:val="24"/>
+        </w:rPr>
+        <w:t>Deployed MySQL DB on Railway</w:t>
+      </w:r>
+    </w:p>
+    <w:p>
+      <w:pPr>
+        <w:rPr>
+          <w:rFonts w:ascii="Source Sans Pro" w:hAnsi="Source Sans Pro" w:cstheme="minorHAnsi"/>
+          <w:b/>
+          <w:bCs/>
+          <w:sz w:val="24"/>
+          <w:szCs w:val="24"/>
+        </w:rPr>
+      </w:pPr>
+      <w:r>
+        <w:rPr>
+          <w:noProof/>
+        </w:rPr>
+        <w:drawing>
+          <wp:inline distT="0" distB="0" distL="0" distR="0" wp14:anchorId="77EF6DB4" wp14:editId="76AF4E5A">
+            <wp:extent cx="6184900" cy="2770505"/>
+            <wp:effectExtent l="0" t="0" r="6350" b="0"/>
+            <wp:docPr id="1562607881" name="Picture 1"/>
+            <wp:cNvGraphicFramePr>
+              <a:graphicFrameLocks xmlns:a="http://schemas.openxmlformats.org/drawingml/2006/main" noChangeAspect="1"/>
+            </wp:cNvGraphicFramePr>
+            <a:graphic xmlns:a="http://schemas.openxmlformats.org/drawingml/2006/main">
+              <a:graphicData uri="http://schemas.openxmlformats.org/drawingml/2006/picture">
+                <pic:pic xmlns:pic="http://schemas.openxmlformats.org/drawingml/2006/picture">
+                  <pic:nvPicPr>
+                    <pic:cNvPr id="1562607881" name=""/>
+                    <pic:cNvPicPr/>
+                  </pic:nvPicPr>
+                  <pic:blipFill>
+                    <a:blip r:embed="rId5"/>
+                    <a:stretch>
+                      <a:fillRect/>
+                    </a:stretch>
+                  </pic:blipFill>
+                  <pic:spPr>
+                    <a:xfrm>
+                      <a:off x="0" y="0"/>
+                      <a:ext cx="6184900" cy="2770505"/>
+                    </a:xfrm>
+                    <a:prstGeom prst="rect">
+                      <a:avLst/>
+                    </a:prstGeom>
+                  </pic:spPr>
+                </pic:pic>
+              </a:graphicData>
+            </a:graphic>
+          </wp:inline>
+        </w:drawing>
+      </w:r>
+    </w:p>
+    <w:p>
+      <w:pPr>
         <w:rPr>
           <w:rFonts w:ascii="Source Sans Pro" w:hAnsi="Source Sans Pro" w:cstheme="minorHAnsi"/>
           <w:b/>
@@ -3102,7 +3187,7 @@
         <w:pStyle w:val="ListParagraph"/>
         <w:numPr>
           <w:ilvl w:val="0"/>
-          <w:numId w:val="12"/>
+          <w:numId w:val="36"/>
         </w:numPr>
         <w:rPr>
           <w:rFonts w:ascii="Source Sans Pro" w:hAnsi="Source Sans Pro" w:cstheme="minorHAnsi"/>
@@ -3141,9 +3226,9 @@
           <w:szCs w:val="24"/>
         </w:rPr>
         <w:drawing>
-          <wp:inline distT="0" distB="0" distL="0" distR="0" wp14:anchorId="2C8DB216" wp14:editId="470C166B">
-            <wp:extent cx="5301344" cy="2468880"/>
-            <wp:effectExtent l="0" t="0" r="0" b="7620"/>
+          <wp:inline distT="0" distB="0" distL="0" distR="0" wp14:anchorId="2C8DB216" wp14:editId="29022F33">
+            <wp:extent cx="6184900" cy="2880359"/>
+            <wp:effectExtent l="0" t="0" r="6350" b="0"/>
             <wp:docPr id="587024262" name="Picture 1"/>
             <wp:cNvGraphicFramePr>
               <a:graphicFrameLocks xmlns:a="http://schemas.openxmlformats.org/drawingml/2006/main" noChangeAspect="1"/>
@@ -3156,7 +3241,7 @@
                     <pic:cNvPicPr/>
                   </pic:nvPicPr>
                   <pic:blipFill>
-                    <a:blip r:embed="rId5"/>
+                    <a:blip r:embed="rId6"/>
                     <a:stretch>
                       <a:fillRect/>
                     </a:stretch>
@@ -3164,7 +3249,7 @@
                   <pic:spPr>
                     <a:xfrm>
                       <a:off x="0" y="0"/>
-                      <a:ext cx="5315570" cy="2475505"/>
+                      <a:ext cx="6225939" cy="2899471"/>
                     </a:xfrm>
                     <a:prstGeom prst="rect">
                       <a:avLst/>
@@ -3193,7 +3278,7 @@
         <w:pStyle w:val="ListParagraph"/>
         <w:numPr>
           <w:ilvl w:val="0"/>
-          <w:numId w:val="12"/>
+          <w:numId w:val="36"/>
         </w:numPr>
         <w:rPr>
           <w:rFonts w:ascii="Source Sans Pro" w:hAnsi="Source Sans Pro" w:cstheme="minorHAnsi"/>
@@ -3231,10 +3316,11 @@
           <w:sz w:val="24"/>
           <w:szCs w:val="24"/>
         </w:rPr>
+        <w:lastRenderedPageBreak/>
         <w:drawing>
-          <wp:inline distT="0" distB="0" distL="0" distR="0" wp14:anchorId="72271D45" wp14:editId="2CD09A86">
-            <wp:extent cx="5349240" cy="1967246"/>
-            <wp:effectExtent l="0" t="0" r="3810" b="0"/>
+          <wp:inline distT="0" distB="0" distL="0" distR="0" wp14:anchorId="72271D45" wp14:editId="6911BFE1">
+            <wp:extent cx="6195060" cy="2278306"/>
+            <wp:effectExtent l="0" t="0" r="0" b="8255"/>
             <wp:docPr id="2061477148" name="Picture 1"/>
             <wp:cNvGraphicFramePr>
               <a:graphicFrameLocks xmlns:a="http://schemas.openxmlformats.org/drawingml/2006/main" noChangeAspect="1"/>
@@ -3247,7 +3333,7 @@
                     <pic:cNvPicPr/>
                   </pic:nvPicPr>
                   <pic:blipFill>
-                    <a:blip r:embed="rId6"/>
+                    <a:blip r:embed="rId7"/>
                     <a:stretch>
                       <a:fillRect/>
                     </a:stretch>
@@ -3255,7 +3341,7 @@
                   <pic:spPr>
                     <a:xfrm>
                       <a:off x="0" y="0"/>
-                      <a:ext cx="5365003" cy="1973043"/>
+                      <a:ext cx="6231410" cy="2291674"/>
                     </a:xfrm>
                     <a:prstGeom prst="rect">
                       <a:avLst/>
@@ -3284,7 +3370,7 @@
         <w:pStyle w:val="ListParagraph"/>
         <w:numPr>
           <w:ilvl w:val="0"/>
-          <w:numId w:val="12"/>
+          <w:numId w:val="36"/>
         </w:numPr>
         <w:rPr>
           <w:rFonts w:ascii="Source Sans Pro" w:hAnsi="Source Sans Pro" w:cstheme="minorHAnsi"/>
@@ -3322,11 +3408,10 @@
           <w:sz w:val="24"/>
           <w:szCs w:val="24"/>
         </w:rPr>
-        <w:lastRenderedPageBreak/>
         <w:drawing>
-          <wp:inline distT="0" distB="0" distL="0" distR="0" wp14:anchorId="5B70DCD3" wp14:editId="194237E3">
-            <wp:extent cx="5394960" cy="2133059"/>
-            <wp:effectExtent l="0" t="0" r="0" b="635"/>
+          <wp:inline distT="0" distB="0" distL="0" distR="0" wp14:anchorId="5B70DCD3" wp14:editId="0D313B4A">
+            <wp:extent cx="6205778" cy="2453640"/>
+            <wp:effectExtent l="0" t="0" r="5080" b="3810"/>
             <wp:docPr id="649254188" name="Picture 1"/>
             <wp:cNvGraphicFramePr>
               <a:graphicFrameLocks xmlns:a="http://schemas.openxmlformats.org/drawingml/2006/main" noChangeAspect="1"/>
@@ -3339,7 +3424,7 @@
                     <pic:cNvPicPr/>
                   </pic:nvPicPr>
                   <pic:blipFill>
-                    <a:blip r:embed="rId7"/>
+                    <a:blip r:embed="rId8"/>
                     <a:stretch>
                       <a:fillRect/>
                     </a:stretch>
@@ -3347,7 +3432,7 @@
                   <pic:spPr>
                     <a:xfrm>
                       <a:off x="0" y="0"/>
-                      <a:ext cx="5401033" cy="2135460"/>
+                      <a:ext cx="6220240" cy="2459358"/>
                     </a:xfrm>
                     <a:prstGeom prst="rect">
                       <a:avLst/>
@@ -3376,7 +3461,7 @@
         <w:pStyle w:val="ListParagraph"/>
         <w:numPr>
           <w:ilvl w:val="0"/>
-          <w:numId w:val="12"/>
+          <w:numId w:val="36"/>
         </w:numPr>
         <w:rPr>
           <w:rFonts w:ascii="Source Sans Pro" w:hAnsi="Source Sans Pro" w:cstheme="minorHAnsi"/>
@@ -3430,7 +3515,7 @@
                     <pic:cNvPicPr/>
                   </pic:nvPicPr>
                   <pic:blipFill>
-                    <a:blip r:embed="rId8"/>
+                    <a:blip r:embed="rId9"/>
                     <a:stretch>
                       <a:fillRect/>
                     </a:stretch>
@@ -3469,29 +3554,36 @@
           <w:sz w:val="24"/>
           <w:szCs w:val="24"/>
         </w:rPr>
-        <w:t>Use Authorization token provided during login to access the protected route “/protected/</w:t>
-      </w:r>
-      <w:proofErr w:type="spellStart"/>
-      <w:r>
-        <w:rPr>
-          <w:rFonts w:ascii="Source Sans Pro" w:hAnsi="Source Sans Pro" w:cstheme="minorHAnsi"/>
-          <w:b/>
-          <w:bCs/>
-          <w:sz w:val="24"/>
-          <w:szCs w:val="24"/>
-        </w:rPr>
-        <w:t>createspeakerprofile</w:t>
-      </w:r>
-      <w:proofErr w:type="spellEnd"/>
-      <w:r>
-        <w:rPr>
-          <w:rFonts w:ascii="Source Sans Pro" w:hAnsi="Source Sans Pro" w:cstheme="minorHAnsi"/>
-          <w:b/>
-          <w:bCs/>
-          <w:sz w:val="24"/>
-          <w:szCs w:val="24"/>
-        </w:rPr>
-        <w:t>”</w:t>
+        <w:lastRenderedPageBreak/>
+        <w:t>Token must be included in Authorization header</w:t>
+      </w:r>
+      <w:r>
+        <w:rPr>
+          <w:rFonts w:ascii="Source Sans Pro" w:hAnsi="Source Sans Pro" w:cstheme="minorHAnsi"/>
+          <w:sz w:val="24"/>
+          <w:szCs w:val="24"/>
+        </w:rPr>
+        <w:t xml:space="preserve"> </w:t>
+      </w:r>
+      <w:r>
+        <w:rPr>
+          <w:rFonts w:ascii="Source Sans Pro" w:hAnsi="Source Sans Pro" w:cstheme="minorHAnsi"/>
+          <w:b/>
+          <w:bCs/>
+          <w:sz w:val="24"/>
+          <w:szCs w:val="24"/>
+        </w:rPr>
+        <w:t>to access the protected route</w:t>
+      </w:r>
+      <w:r>
+        <w:rPr>
+          <w:rFonts w:ascii="Source Sans Pro" w:hAnsi="Source Sans Pro" w:cstheme="minorHAnsi"/>
+          <w:b/>
+          <w:bCs/>
+          <w:sz w:val="24"/>
+          <w:szCs w:val="24"/>
+        </w:rPr>
+        <w:t>s</w:t>
       </w:r>
     </w:p>
     <w:p>
@@ -3527,7 +3619,7 @@
                     <pic:cNvPicPr/>
                   </pic:nvPicPr>
                   <pic:blipFill>
-                    <a:blip r:embed="rId9"/>
+                    <a:blip r:embed="rId10"/>
                     <a:stretch>
                       <a:fillRect/>
                     </a:stretch>
@@ -3553,25 +3645,24 @@
         <w:pStyle w:val="ListParagraph"/>
         <w:numPr>
           <w:ilvl w:val="0"/>
-          <w:numId w:val="12"/>
-        </w:numPr>
-        <w:rPr>
-          <w:rFonts w:ascii="Source Sans Pro" w:hAnsi="Source Sans Pro" w:cstheme="minorHAnsi"/>
-          <w:b/>
-          <w:bCs/>
-          <w:sz w:val="24"/>
-          <w:szCs w:val="24"/>
-        </w:rPr>
-      </w:pPr>
-      <w:r>
-        <w:rPr>
-          <w:rFonts w:ascii="Source Sans Pro" w:hAnsi="Source Sans Pro" w:cstheme="minorHAnsi"/>
-          <w:b/>
-          <w:bCs/>
-          <w:sz w:val="24"/>
-          <w:szCs w:val="24"/>
-        </w:rPr>
-        <w:lastRenderedPageBreak/>
+          <w:numId w:val="36"/>
+        </w:numPr>
+        <w:rPr>
+          <w:rFonts w:ascii="Source Sans Pro" w:hAnsi="Source Sans Pro" w:cstheme="minorHAnsi"/>
+          <w:b/>
+          <w:bCs/>
+          <w:sz w:val="24"/>
+          <w:szCs w:val="24"/>
+        </w:rPr>
+      </w:pPr>
+      <w:r>
+        <w:rPr>
+          <w:rFonts w:ascii="Source Sans Pro" w:hAnsi="Source Sans Pro" w:cstheme="minorHAnsi"/>
+          <w:b/>
+          <w:bCs/>
+          <w:sz w:val="24"/>
+          <w:szCs w:val="24"/>
+        </w:rPr>
         <w:t>Public route to get all speaker profiles</w:t>
       </w:r>
     </w:p>
@@ -3608,7 +3699,7 @@
                     <pic:cNvPicPr/>
                   </pic:nvPicPr>
                   <pic:blipFill>
-                    <a:blip r:embed="rId10"/>
+                    <a:blip r:embed="rId11"/>
                     <a:stretch>
                       <a:fillRect/>
                     </a:stretch>
@@ -3634,7 +3725,7 @@
         <w:pStyle w:val="ListParagraph"/>
         <w:numPr>
           <w:ilvl w:val="0"/>
-          <w:numId w:val="12"/>
+          <w:numId w:val="36"/>
         </w:numPr>
         <w:rPr>
           <w:rFonts w:ascii="Source Sans Pro" w:hAnsi="Source Sans Pro" w:cstheme="minorHAnsi"/>
@@ -3667,16 +3758,14 @@
       </w:pPr>
       <w:r>
         <w:rPr>
-          <w:rFonts w:ascii="Source Sans Pro" w:hAnsi="Source Sans Pro" w:cstheme="minorHAnsi"/>
           <w:noProof/>
-          <w:sz w:val="24"/>
-          <w:szCs w:val="24"/>
-        </w:rPr>
+        </w:rPr>
+        <w:lastRenderedPageBreak/>
         <w:drawing>
-          <wp:inline distT="0" distB="0" distL="0" distR="0" wp14:anchorId="51303B8B" wp14:editId="7941B886">
-            <wp:extent cx="6184900" cy="2873375"/>
-            <wp:effectExtent l="0" t="0" r="6350" b="3175"/>
-            <wp:docPr id="1938615971" name="Picture 1"/>
+          <wp:inline distT="0" distB="0" distL="0" distR="0" wp14:anchorId="058521CD" wp14:editId="5F6E6D71">
+            <wp:extent cx="6184900" cy="3726815"/>
+            <wp:effectExtent l="0" t="0" r="6350" b="6985"/>
+            <wp:docPr id="242411335" name="Picture 1"/>
             <wp:cNvGraphicFramePr>
               <a:graphicFrameLocks xmlns:a="http://schemas.openxmlformats.org/drawingml/2006/main" noChangeAspect="1"/>
             </wp:cNvGraphicFramePr>
@@ -3684,91 +3773,7 @@
               <a:graphicData uri="http://schemas.openxmlformats.org/drawingml/2006/picture">
                 <pic:pic xmlns:pic="http://schemas.openxmlformats.org/drawingml/2006/picture">
                   <pic:nvPicPr>
-                    <pic:cNvPr id="1938615971" name=""/>
-                    <pic:cNvPicPr/>
-                  </pic:nvPicPr>
-                  <pic:blipFill>
-                    <a:blip r:embed="rId11"/>
-                    <a:stretch>
-                      <a:fillRect/>
-                    </a:stretch>
-                  </pic:blipFill>
-                  <pic:spPr>
-                    <a:xfrm>
-                      <a:off x="0" y="0"/>
-                      <a:ext cx="6184900" cy="2873375"/>
-                    </a:xfrm>
-                    <a:prstGeom prst="rect">
-                      <a:avLst/>
-                    </a:prstGeom>
-                  </pic:spPr>
-                </pic:pic>
-              </a:graphicData>
-            </a:graphic>
-          </wp:inline>
-        </w:drawing>
-      </w:r>
-    </w:p>
-    <w:p>
-      <w:pPr>
-        <w:rPr>
-          <w:rFonts w:ascii="Source Sans Pro" w:hAnsi="Source Sans Pro" w:cstheme="minorHAnsi"/>
-          <w:b/>
-          <w:bCs/>
-          <w:sz w:val="24"/>
-          <w:szCs w:val="24"/>
-        </w:rPr>
-      </w:pPr>
-    </w:p>
-    <w:p>
-      <w:pPr>
-        <w:rPr>
-          <w:rFonts w:ascii="Source Sans Pro" w:hAnsi="Source Sans Pro" w:cstheme="minorHAnsi"/>
-          <w:noProof/>
-          <w:sz w:val="24"/>
-          <w:szCs w:val="24"/>
-        </w:rPr>
-      </w:pPr>
-      <w:r>
-        <w:rPr>
-          <w:rFonts w:ascii="Source Sans Pro" w:hAnsi="Source Sans Pro" w:cstheme="minorHAnsi"/>
-          <w:noProof/>
-          <w:sz w:val="24"/>
-          <w:szCs w:val="24"/>
-        </w:rPr>
-        <w:t>Emails and Google Calender Events are set for both user and speaker</w:t>
-      </w:r>
-    </w:p>
-    <w:p>
-      <w:pPr>
-        <w:rPr>
-          <w:rFonts w:ascii="Source Sans Pro" w:hAnsi="Source Sans Pro" w:cstheme="minorHAnsi"/>
-          <w:b/>
-          <w:bCs/>
-          <w:sz w:val="24"/>
-          <w:szCs w:val="24"/>
-        </w:rPr>
-      </w:pPr>
-      <w:r>
-        <w:rPr>
-          <w:rFonts w:ascii="Source Sans Pro" w:hAnsi="Source Sans Pro" w:cstheme="minorHAnsi"/>
-          <w:noProof/>
-          <w:sz w:val="24"/>
-          <w:szCs w:val="24"/>
-        </w:rPr>
-        <w:drawing>
-          <wp:inline distT="0" distB="0" distL="0" distR="0" wp14:anchorId="61D11087" wp14:editId="787F0CA7">
-            <wp:extent cx="6184900" cy="1167765"/>
-            <wp:effectExtent l="0" t="0" r="6350" b="0"/>
-            <wp:docPr id="617546701" name="Picture 1"/>
-            <wp:cNvGraphicFramePr>
-              <a:graphicFrameLocks xmlns:a="http://schemas.openxmlformats.org/drawingml/2006/main" noChangeAspect="1"/>
-            </wp:cNvGraphicFramePr>
-            <a:graphic xmlns:a="http://schemas.openxmlformats.org/drawingml/2006/main">
-              <a:graphicData uri="http://schemas.openxmlformats.org/drawingml/2006/picture">
-                <pic:pic xmlns:pic="http://schemas.openxmlformats.org/drawingml/2006/picture">
-                  <pic:nvPicPr>
-                    <pic:cNvPr id="617546701" name=""/>
+                    <pic:cNvPr id="242411335" name=""/>
                     <pic:cNvPicPr/>
                   </pic:nvPicPr>
                   <pic:blipFill>
@@ -3780,7 +3785,7 @@
                   <pic:spPr>
                     <a:xfrm>
                       <a:off x="0" y="0"/>
-                      <a:ext cx="6184900" cy="1167765"/>
+                      <a:ext cx="6184900" cy="3726815"/>
                     </a:xfrm>
                     <a:prstGeom prst="rect">
                       <a:avLst/>
@@ -3792,17 +3797,6 @@
           </wp:inline>
         </w:drawing>
       </w:r>
-    </w:p>
-    <w:p>
-      <w:pPr>
-        <w:rPr>
-          <w:rFonts w:ascii="Source Sans Pro" w:hAnsi="Source Sans Pro" w:cstheme="minorHAnsi"/>
-          <w:b/>
-          <w:bCs/>
-          <w:sz w:val="24"/>
-          <w:szCs w:val="24"/>
-        </w:rPr>
-      </w:pPr>
       <w:r>
         <w:rPr>
           <w:rFonts w:ascii="Source Sans Pro" w:hAnsi="Source Sans Pro" w:cstheme="minorHAnsi"/>
@@ -3810,12 +3804,49 @@
           <w:sz w:val="24"/>
           <w:szCs w:val="24"/>
         </w:rPr>
-        <w:lastRenderedPageBreak/>
+        <w:t xml:space="preserve"> </w:t>
+      </w:r>
+    </w:p>
+    <w:p>
+      <w:pPr>
+        <w:rPr>
+          <w:rFonts w:ascii="Source Sans Pro" w:hAnsi="Source Sans Pro" w:cstheme="minorHAnsi"/>
+          <w:b/>
+          <w:bCs/>
+          <w:sz w:val="24"/>
+          <w:szCs w:val="24"/>
+        </w:rPr>
+      </w:pPr>
+      <w:r>
+        <w:rPr>
+          <w:rFonts w:ascii="Source Sans Pro" w:hAnsi="Source Sans Pro" w:cstheme="minorHAnsi"/>
+          <w:b/>
+          <w:bCs/>
+          <w:sz w:val="24"/>
+          <w:szCs w:val="24"/>
+        </w:rPr>
+        <w:t>Edge Case (Slot already booked):</w:t>
+      </w:r>
+    </w:p>
+    <w:p>
+      <w:pPr>
+        <w:rPr>
+          <w:rFonts w:ascii="Source Sans Pro" w:hAnsi="Source Sans Pro" w:cstheme="minorHAnsi"/>
+          <w:b/>
+          <w:bCs/>
+          <w:sz w:val="24"/>
+          <w:szCs w:val="24"/>
+        </w:rPr>
+      </w:pPr>
+      <w:r>
+        <w:rPr>
+          <w:noProof/>
+        </w:rPr>
         <w:drawing>
-          <wp:inline distT="0" distB="0" distL="0" distR="0" wp14:anchorId="10DDE741" wp14:editId="38B27B5D">
-            <wp:extent cx="6184900" cy="1286510"/>
-            <wp:effectExtent l="0" t="0" r="6350" b="8890"/>
-            <wp:docPr id="1036357264" name="Picture 1"/>
+          <wp:inline distT="0" distB="0" distL="0" distR="0" wp14:anchorId="4E67E457" wp14:editId="02AFBCB2">
+            <wp:extent cx="6184900" cy="3376295"/>
+            <wp:effectExtent l="0" t="0" r="6350" b="0"/>
+            <wp:docPr id="280087363" name="Picture 1"/>
             <wp:cNvGraphicFramePr>
               <a:graphicFrameLocks xmlns:a="http://schemas.openxmlformats.org/drawingml/2006/main" noChangeAspect="1"/>
             </wp:cNvGraphicFramePr>
@@ -3823,7 +3854,7 @@
               <a:graphicData uri="http://schemas.openxmlformats.org/drawingml/2006/picture">
                 <pic:pic xmlns:pic="http://schemas.openxmlformats.org/drawingml/2006/picture">
                   <pic:nvPicPr>
-                    <pic:cNvPr id="1036357264" name=""/>
+                    <pic:cNvPr id="280087363" name=""/>
                     <pic:cNvPicPr/>
                   </pic:nvPicPr>
                   <pic:blipFill>
@@ -3835,7 +3866,7 @@
                   <pic:spPr>
                     <a:xfrm>
                       <a:off x="0" y="0"/>
-                      <a:ext cx="6184900" cy="1286510"/>
+                      <a:ext cx="6184900" cy="3376295"/>
                     </a:xfrm>
                     <a:prstGeom prst="rect">
                       <a:avLst/>
@@ -3847,40 +3878,144 @@
           </wp:inline>
         </w:drawing>
       </w:r>
-    </w:p>
-    <w:p>
-      <w:pPr>
-        <w:rPr>
-          <w:rFonts w:ascii="Source Sans Pro" w:hAnsi="Source Sans Pro" w:cstheme="minorHAnsi"/>
-          <w:b/>
-          <w:bCs/>
-          <w:sz w:val="24"/>
-          <w:szCs w:val="24"/>
-        </w:rPr>
-      </w:pPr>
-    </w:p>
-    <w:p>
-      <w:pPr>
-        <w:rPr>
-          <w:rFonts w:ascii="Source Sans Pro" w:hAnsi="Source Sans Pro" w:cstheme="minorHAnsi"/>
-          <w:b/>
-          <w:bCs/>
-          <w:sz w:val="24"/>
-          <w:szCs w:val="24"/>
-        </w:rPr>
-      </w:pPr>
-      <w:r>
-        <w:rPr>
-          <w:rFonts w:ascii="Source Sans Pro" w:hAnsi="Source Sans Pro" w:cstheme="minorHAnsi"/>
+      <w:r>
+        <w:rPr>
           <w:noProof/>
-          <w:sz w:val="24"/>
-          <w:szCs w:val="24"/>
-        </w:rPr>
+        </w:rPr>
+        <w:t xml:space="preserve"> </w:t>
+      </w:r>
+    </w:p>
+    <w:p>
+      <w:pPr>
+        <w:rPr>
+          <w:rFonts w:ascii="Source Sans Pro" w:hAnsi="Source Sans Pro" w:cstheme="minorHAnsi"/>
+          <w:b/>
+          <w:bCs/>
+          <w:sz w:val="24"/>
+          <w:szCs w:val="24"/>
+        </w:rPr>
+      </w:pPr>
+    </w:p>
+    <w:p>
+      <w:pPr>
+        <w:rPr>
+          <w:rFonts w:ascii="Source Sans Pro" w:hAnsi="Source Sans Pro" w:cstheme="minorHAnsi"/>
+          <w:b/>
+          <w:bCs/>
+          <w:noProof/>
+          <w:sz w:val="24"/>
+          <w:szCs w:val="24"/>
+        </w:rPr>
+      </w:pPr>
+      <w:r>
+        <w:rPr>
+          <w:rFonts w:ascii="Source Sans Pro" w:hAnsi="Source Sans Pro" w:cstheme="minorHAnsi"/>
+          <w:b/>
+          <w:bCs/>
+          <w:noProof/>
+          <w:sz w:val="24"/>
+          <w:szCs w:val="24"/>
+        </w:rPr>
+        <w:t>Emails and Google Calender Events</w:t>
+      </w:r>
+      <w:r>
+        <w:rPr>
+          <w:rFonts w:ascii="Source Sans Pro" w:hAnsi="Source Sans Pro" w:cstheme="minorHAnsi"/>
+          <w:b/>
+          <w:bCs/>
+          <w:noProof/>
+          <w:sz w:val="24"/>
+          <w:szCs w:val="24"/>
+        </w:rPr>
+        <w:t xml:space="preserve"> are set</w:t>
+      </w:r>
+      <w:r>
+        <w:rPr>
+          <w:rFonts w:ascii="Source Sans Pro" w:hAnsi="Source Sans Pro" w:cstheme="minorHAnsi"/>
+          <w:b/>
+          <w:bCs/>
+          <w:noProof/>
+          <w:sz w:val="24"/>
+          <w:szCs w:val="24"/>
+        </w:rPr>
+        <w:t xml:space="preserve"> </w:t>
+      </w:r>
+      <w:r>
+        <w:rPr>
+          <w:rFonts w:ascii="Source Sans Pro" w:hAnsi="Source Sans Pro" w:cstheme="minorHAnsi"/>
+          <w:b/>
+          <w:bCs/>
+          <w:noProof/>
+          <w:sz w:val="24"/>
+          <w:szCs w:val="24"/>
+        </w:rPr>
+        <w:t>and</w:t>
+      </w:r>
+      <w:r>
+        <w:rPr>
+          <w:rFonts w:ascii="Source Sans Pro" w:hAnsi="Source Sans Pro" w:cstheme="minorHAnsi"/>
+          <w:b/>
+          <w:bCs/>
+          <w:noProof/>
+          <w:sz w:val="24"/>
+          <w:szCs w:val="24"/>
+        </w:rPr>
+        <w:t xml:space="preserve"> se</w:t>
+      </w:r>
+      <w:r>
+        <w:rPr>
+          <w:rFonts w:ascii="Source Sans Pro" w:hAnsi="Source Sans Pro" w:cstheme="minorHAnsi"/>
+          <w:b/>
+          <w:bCs/>
+          <w:noProof/>
+          <w:sz w:val="24"/>
+          <w:szCs w:val="24"/>
+        </w:rPr>
+        <w:t>nt to</w:t>
+      </w:r>
+      <w:r>
+        <w:rPr>
+          <w:rFonts w:ascii="Source Sans Pro" w:hAnsi="Source Sans Pro" w:cstheme="minorHAnsi"/>
+          <w:b/>
+          <w:bCs/>
+          <w:noProof/>
+          <w:sz w:val="24"/>
+          <w:szCs w:val="24"/>
+        </w:rPr>
+        <w:t xml:space="preserve"> both user and speaker</w:t>
+      </w:r>
+    </w:p>
+    <w:p>
+      <w:pPr>
+        <w:rPr>
+          <w:rFonts w:ascii="Source Sans Pro" w:hAnsi="Source Sans Pro" w:cstheme="minorHAnsi"/>
+          <w:b/>
+          <w:bCs/>
+          <w:sz w:val="24"/>
+          <w:szCs w:val="24"/>
+        </w:rPr>
+      </w:pPr>
+    </w:p>
+    <w:p>
+      <w:pPr>
+        <w:rPr>
+          <w:rFonts w:ascii="Source Sans Pro" w:hAnsi="Source Sans Pro" w:cstheme="minorHAnsi"/>
+          <w:b/>
+          <w:bCs/>
+          <w:sz w:val="24"/>
+          <w:szCs w:val="24"/>
+        </w:rPr>
+      </w:pPr>
+      <w:r>
+        <w:rPr>
+          <w:noProof/>
+        </w:rPr>
+        <w:lastRenderedPageBreak/>
         <w:drawing>
-          <wp:inline distT="0" distB="0" distL="0" distR="0" wp14:anchorId="4A048D59" wp14:editId="40510A36">
-            <wp:extent cx="6184900" cy="2490470"/>
-            <wp:effectExtent l="0" t="0" r="6350" b="5080"/>
-            <wp:docPr id="1221355004" name="Picture 1"/>
+          <wp:inline distT="0" distB="0" distL="0" distR="0" wp14:anchorId="4B97274E" wp14:editId="50D36712">
+            <wp:extent cx="6184900" cy="1184275"/>
+            <wp:effectExtent l="0" t="0" r="6350" b="0"/>
+            <wp:docPr id="396137039" name="Picture 1"/>
             <wp:cNvGraphicFramePr>
               <a:graphicFrameLocks xmlns:a="http://schemas.openxmlformats.org/drawingml/2006/main" noChangeAspect="1"/>
             </wp:cNvGraphicFramePr>
@@ -3888,7 +4023,7 @@
               <a:graphicData uri="http://schemas.openxmlformats.org/drawingml/2006/picture">
                 <pic:pic xmlns:pic="http://schemas.openxmlformats.org/drawingml/2006/picture">
                   <pic:nvPicPr>
-                    <pic:cNvPr id="1221355004" name=""/>
+                    <pic:cNvPr id="396137039" name=""/>
                     <pic:cNvPicPr/>
                   </pic:nvPicPr>
                   <pic:blipFill>
@@ -3900,7 +4035,7 @@
                   <pic:spPr>
                     <a:xfrm>
                       <a:off x="0" y="0"/>
-                      <a:ext cx="6184900" cy="2490470"/>
+                      <a:ext cx="6184900" cy="1184275"/>
                     </a:xfrm>
                     <a:prstGeom prst="rect">
                       <a:avLst/>
@@ -3925,6 +4060,128 @@
       </w:pPr>
       <w:r>
         <w:rPr>
+          <w:noProof/>
+        </w:rPr>
+        <w:drawing>
+          <wp:inline distT="0" distB="0" distL="0" distR="0" wp14:anchorId="4EE59A85" wp14:editId="38D54105">
+            <wp:extent cx="6184900" cy="1123315"/>
+            <wp:effectExtent l="0" t="0" r="6350" b="635"/>
+            <wp:docPr id="1293630273" name="Picture 1"/>
+            <wp:cNvGraphicFramePr>
+              <a:graphicFrameLocks xmlns:a="http://schemas.openxmlformats.org/drawingml/2006/main" noChangeAspect="1"/>
+            </wp:cNvGraphicFramePr>
+            <a:graphic xmlns:a="http://schemas.openxmlformats.org/drawingml/2006/main">
+              <a:graphicData uri="http://schemas.openxmlformats.org/drawingml/2006/picture">
+                <pic:pic xmlns:pic="http://schemas.openxmlformats.org/drawingml/2006/picture">
+                  <pic:nvPicPr>
+                    <pic:cNvPr id="1293630273" name=""/>
+                    <pic:cNvPicPr/>
+                  </pic:nvPicPr>
+                  <pic:blipFill>
+                    <a:blip r:embed="rId15"/>
+                    <a:stretch>
+                      <a:fillRect/>
+                    </a:stretch>
+                  </pic:blipFill>
+                  <pic:spPr>
+                    <a:xfrm>
+                      <a:off x="0" y="0"/>
+                      <a:ext cx="6184900" cy="1123315"/>
+                    </a:xfrm>
+                    <a:prstGeom prst="rect">
+                      <a:avLst/>
+                    </a:prstGeom>
+                  </pic:spPr>
+                </pic:pic>
+              </a:graphicData>
+            </a:graphic>
+          </wp:inline>
+        </w:drawing>
+      </w:r>
+    </w:p>
+    <w:p>
+      <w:pPr>
+        <w:rPr>
+          <w:rFonts w:ascii="Source Sans Pro" w:hAnsi="Source Sans Pro" w:cstheme="minorHAnsi"/>
+          <w:b/>
+          <w:bCs/>
+          <w:sz w:val="24"/>
+          <w:szCs w:val="24"/>
+        </w:rPr>
+      </w:pPr>
+    </w:p>
+    <w:p>
+      <w:pPr>
+        <w:rPr>
+          <w:rFonts w:ascii="Source Sans Pro" w:hAnsi="Source Sans Pro" w:cstheme="minorHAnsi"/>
+          <w:b/>
+          <w:bCs/>
+          <w:sz w:val="24"/>
+          <w:szCs w:val="24"/>
+        </w:rPr>
+      </w:pPr>
+      <w:r>
+        <w:rPr>
+          <w:noProof/>
+        </w:rPr>
+        <w:drawing>
+          <wp:inline distT="0" distB="0" distL="0" distR="0" wp14:anchorId="7CE38BA2" wp14:editId="4070C647">
+            <wp:extent cx="6184900" cy="2576830"/>
+            <wp:effectExtent l="0" t="0" r="6350" b="0"/>
+            <wp:docPr id="1422225792" name="Picture 1"/>
+            <wp:cNvGraphicFramePr>
+              <a:graphicFrameLocks xmlns:a="http://schemas.openxmlformats.org/drawingml/2006/main" noChangeAspect="1"/>
+            </wp:cNvGraphicFramePr>
+            <a:graphic xmlns:a="http://schemas.openxmlformats.org/drawingml/2006/main">
+              <a:graphicData uri="http://schemas.openxmlformats.org/drawingml/2006/picture">
+                <pic:pic xmlns:pic="http://schemas.openxmlformats.org/drawingml/2006/picture">
+                  <pic:nvPicPr>
+                    <pic:cNvPr id="1422225792" name=""/>
+                    <pic:cNvPicPr/>
+                  </pic:nvPicPr>
+                  <pic:blipFill>
+                    <a:blip r:embed="rId16"/>
+                    <a:stretch>
+                      <a:fillRect/>
+                    </a:stretch>
+                  </pic:blipFill>
+                  <pic:spPr>
+                    <a:xfrm>
+                      <a:off x="0" y="0"/>
+                      <a:ext cx="6184900" cy="2576830"/>
+                    </a:xfrm>
+                    <a:prstGeom prst="rect">
+                      <a:avLst/>
+                    </a:prstGeom>
+                  </pic:spPr>
+                </pic:pic>
+              </a:graphicData>
+            </a:graphic>
+          </wp:inline>
+        </w:drawing>
+      </w:r>
+      <w:r>
+        <w:rPr>
+          <w:rFonts w:ascii="Source Sans Pro" w:hAnsi="Source Sans Pro" w:cstheme="minorHAnsi"/>
+          <w:noProof/>
+          <w:sz w:val="24"/>
+          <w:szCs w:val="24"/>
+        </w:rPr>
+        <w:t xml:space="preserve"> </w:t>
+      </w:r>
+    </w:p>
+    <w:p>
+      <w:pPr>
+        <w:rPr>
+          <w:rFonts w:ascii="Source Sans Pro" w:hAnsi="Source Sans Pro" w:cstheme="minorHAnsi"/>
+          <w:b/>
+          <w:bCs/>
+          <w:sz w:val="24"/>
+          <w:szCs w:val="24"/>
+        </w:rPr>
+      </w:pPr>
+      <w:r>
+        <w:rPr>
           <w:rFonts w:ascii="Source Sans Pro" w:hAnsi="Source Sans Pro" w:cstheme="minorHAnsi"/>
           <w:b/>
           <w:bCs/>
@@ -4114,25 +4371,7 @@
           <w:sz w:val="24"/>
           <w:szCs w:val="24"/>
         </w:rPr>
-        <w:t>Install dependencies: </w:t>
-      </w:r>
-      <w:proofErr w:type="spellStart"/>
-      <w:r>
-        <w:rPr>
-          <w:rFonts w:ascii="Source Sans Pro" w:hAnsi="Source Sans Pro" w:cstheme="minorHAnsi"/>
-          <w:sz w:val="24"/>
-          <w:szCs w:val="24"/>
-        </w:rPr>
-        <w:t>npm</w:t>
-      </w:r>
-      <w:proofErr w:type="spellEnd"/>
-      <w:r>
-        <w:rPr>
-          <w:rFonts w:ascii="Source Sans Pro" w:hAnsi="Source Sans Pro" w:cstheme="minorHAnsi"/>
-          <w:sz w:val="24"/>
-          <w:szCs w:val="24"/>
-        </w:rPr>
-        <w:t xml:space="preserve"> install</w:t>
+        <w:t>Install dependencies: npm install</w:t>
       </w:r>
     </w:p>
     <w:p>
@@ -4176,6 +4415,7 @@
           <w:sz w:val="24"/>
           <w:szCs w:val="24"/>
         </w:rPr>
+        <w:lastRenderedPageBreak/>
         <w:t>Run migrations to create tables: </w:t>
       </w:r>
       <w:proofErr w:type="spellStart"/>
@@ -4246,25 +4486,7 @@
           <w:sz w:val="24"/>
           <w:szCs w:val="24"/>
         </w:rPr>
-        <w:t>Start the server: </w:t>
-      </w:r>
-      <w:proofErr w:type="spellStart"/>
-      <w:r>
-        <w:rPr>
-          <w:rFonts w:ascii="Source Sans Pro" w:hAnsi="Source Sans Pro" w:cstheme="minorHAnsi"/>
-          <w:sz w:val="24"/>
-          <w:szCs w:val="24"/>
-        </w:rPr>
-        <w:t>npm</w:t>
-      </w:r>
-      <w:proofErr w:type="spellEnd"/>
-      <w:r>
-        <w:rPr>
-          <w:rFonts w:ascii="Source Sans Pro" w:hAnsi="Source Sans Pro" w:cstheme="minorHAnsi"/>
-          <w:sz w:val="24"/>
-          <w:szCs w:val="24"/>
-        </w:rPr>
-        <w:t xml:space="preserve"> start</w:t>
+        <w:t>Start the server: npm start</w:t>
       </w:r>
     </w:p>
     <w:p>
@@ -4327,7 +4549,6 @@
           <w:sz w:val="24"/>
           <w:szCs w:val="24"/>
         </w:rPr>
-        <w:lastRenderedPageBreak/>
         <w:t>Use</w:t>
       </w:r>
       <w:r>
@@ -9146,6 +9367,95 @@
     </w:lvl>
   </w:abstractNum>
   <w:abstractNum w:abstractNumId="32" w15:restartNumberingAfterBreak="0">
+    <w:nsid w:val="70C91E38"/>
+    <w:multiLevelType w:val="hybridMultilevel"/>
+    <w:tmpl w:val="CE784D14"/>
+    <w:lvl w:ilvl="0" w:tplc="4009000F">
+      <w:start w:val="1"/>
+      <w:numFmt w:val="decimal"/>
+      <w:lvlText w:val="%1."/>
+      <w:lvlJc w:val="left"/>
+      <w:pPr>
+        <w:ind w:left="720" w:hanging="360"/>
+      </w:pPr>
+      <w:rPr>
+        <w:rFonts w:hint="default"/>
+      </w:rPr>
+    </w:lvl>
+    <w:lvl w:ilvl="1" w:tplc="40090019" w:tentative="1">
+      <w:start w:val="1"/>
+      <w:numFmt w:val="lowerLetter"/>
+      <w:lvlText w:val="%2."/>
+      <w:lvlJc w:val="left"/>
+      <w:pPr>
+        <w:ind w:left="1440" w:hanging="360"/>
+      </w:pPr>
+    </w:lvl>
+    <w:lvl w:ilvl="2" w:tplc="4009001B" w:tentative="1">
+      <w:start w:val="1"/>
+      <w:numFmt w:val="lowerRoman"/>
+      <w:lvlText w:val="%3."/>
+      <w:lvlJc w:val="right"/>
+      <w:pPr>
+        <w:ind w:left="2160" w:hanging="180"/>
+      </w:pPr>
+    </w:lvl>
+    <w:lvl w:ilvl="3" w:tplc="4009000F" w:tentative="1">
+      <w:start w:val="1"/>
+      <w:numFmt w:val="decimal"/>
+      <w:lvlText w:val="%4."/>
+      <w:lvlJc w:val="left"/>
+      <w:pPr>
+        <w:ind w:left="2880" w:hanging="360"/>
+      </w:pPr>
+    </w:lvl>
+    <w:lvl w:ilvl="4" w:tplc="40090019" w:tentative="1">
+      <w:start w:val="1"/>
+      <w:numFmt w:val="lowerLetter"/>
+      <w:lvlText w:val="%5."/>
+      <w:lvlJc w:val="left"/>
+      <w:pPr>
+        <w:ind w:left="3600" w:hanging="360"/>
+      </w:pPr>
+    </w:lvl>
+    <w:lvl w:ilvl="5" w:tplc="4009001B" w:tentative="1">
+      <w:start w:val="1"/>
+      <w:numFmt w:val="lowerRoman"/>
+      <w:lvlText w:val="%6."/>
+      <w:lvlJc w:val="right"/>
+      <w:pPr>
+        <w:ind w:left="4320" w:hanging="180"/>
+      </w:pPr>
+    </w:lvl>
+    <w:lvl w:ilvl="6" w:tplc="4009000F" w:tentative="1">
+      <w:start w:val="1"/>
+      <w:numFmt w:val="decimal"/>
+      <w:lvlText w:val="%7."/>
+      <w:lvlJc w:val="left"/>
+      <w:pPr>
+        <w:ind w:left="5040" w:hanging="360"/>
+      </w:pPr>
+    </w:lvl>
+    <w:lvl w:ilvl="7" w:tplc="40090019" w:tentative="1">
+      <w:start w:val="1"/>
+      <w:numFmt w:val="lowerLetter"/>
+      <w:lvlText w:val="%8."/>
+      <w:lvlJc w:val="left"/>
+      <w:pPr>
+        <w:ind w:left="5760" w:hanging="360"/>
+      </w:pPr>
+    </w:lvl>
+    <w:lvl w:ilvl="8" w:tplc="4009001B" w:tentative="1">
+      <w:start w:val="1"/>
+      <w:numFmt w:val="lowerRoman"/>
+      <w:lvlText w:val="%9."/>
+      <w:lvlJc w:val="right"/>
+      <w:pPr>
+        <w:ind w:left="6480" w:hanging="180"/>
+      </w:pPr>
+    </w:lvl>
+  </w:abstractNum>
+  <w:abstractNum w:abstractNumId="33" w15:restartNumberingAfterBreak="0">
     <w:nsid w:val="76637B29"/>
     <w:multiLevelType w:val="multilevel"/>
     <w:tmpl w:val="3DD8127A"/>
@@ -9294,7 +9604,7 @@
       </w:rPr>
     </w:lvl>
   </w:abstractNum>
-  <w:abstractNum w:abstractNumId="33" w15:restartNumberingAfterBreak="0">
+  <w:abstractNum w:abstractNumId="34" w15:restartNumberingAfterBreak="0">
     <w:nsid w:val="7EE97A8D"/>
     <w:multiLevelType w:val="multilevel"/>
     <w:tmpl w:val="8522E810"/>
@@ -9507,10 +9817,10 @@
     <w:abstractNumId w:val="7"/>
   </w:num>
   <w:num w:numId="22" w16cid:durableId="732586657">
-    <w:abstractNumId w:val="32"/>
+    <w:abstractNumId w:val="33"/>
   </w:num>
   <w:num w:numId="23" w16cid:durableId="781455723">
-    <w:abstractNumId w:val="33"/>
+    <w:abstractNumId w:val="34"/>
   </w:num>
   <w:num w:numId="24" w16cid:durableId="1050037984">
     <w:abstractNumId w:val="26"/>
@@ -9554,6 +9864,9 @@
   </w:num>
   <w:num w:numId="35" w16cid:durableId="731121301">
     <w:abstractNumId w:val="15"/>
+  </w:num>
+  <w:num w:numId="36" w16cid:durableId="1956980317">
+    <w:abstractNumId w:val="32"/>
   </w:num>
 </w:numbering>
 </file>

</xml_diff>